<commit_message>
Diagrams, forms e tables update
Sql scripts to create the tables ST1, T1 and T2; updated the diagrams C and D; created/updated the forms f00 - f06
</commit_message>
<xml_diff>
--- a/UC1-Pt-br/Documentos/UC1-SM1-e-pregao.docx
+++ b/UC1-Pt-br/Documentos/UC1-SM1-e-pregao.docx
@@ -1114,7 +1114,7 @@
                 <w:sz w:val="16"/>
                 <w:szCs w:val="16"/>
               </w:rPr>
-              <w:t>item_classgroup</w:t>
+              <w:t>item_code</w:t>
             </w:r>
             <w:proofErr w:type="spellEnd"/>
           </w:p>
@@ -1142,7 +1142,7 @@
                 <w:sz w:val="16"/>
                 <w:szCs w:val="16"/>
               </w:rPr>
-              <w:t>Classe</w:t>
+              <w:t>Código</w:t>
             </w:r>
           </w:p>
         </w:tc>
@@ -1197,7 +1197,7 @@
                 <w:sz w:val="16"/>
                 <w:szCs w:val="16"/>
               </w:rPr>
-              <w:t>Grupo classe ao qual pertence do item</w:t>
+              <w:t>Código do item na lista básica de materiais</w:t>
             </w:r>
           </w:p>
         </w:tc>
@@ -1243,7 +1243,7 @@
                 <w:rFonts w:cs="Arial"/>
                 <w:b w:val="0"/>
                 <w:bCs w:val="0"/>
-                <w:color w:val="FF0000"/>
+                <w:color w:val="auto"/>
                 <w:sz w:val="16"/>
                 <w:szCs w:val="16"/>
               </w:rPr>
@@ -1254,11 +1254,11 @@
                 <w:rFonts w:cs="Arial"/>
                 <w:b w:val="0"/>
                 <w:bCs w:val="0"/>
-                <w:color w:val="FF0000"/>
-                <w:sz w:val="16"/>
-                <w:szCs w:val="16"/>
-              </w:rPr>
-              <w:t>item_code</w:t>
+                <w:color w:val="auto"/>
+                <w:sz w:val="16"/>
+                <w:szCs w:val="16"/>
+              </w:rPr>
+              <w:t>item_description</w:t>
             </w:r>
             <w:proofErr w:type="spellEnd"/>
           </w:p>
@@ -1274,19 +1274,19 @@
               <w:cnfStyle w:val="000000000000" w:firstRow="0" w:lastRow="0" w:firstColumn="0" w:lastColumn="0" w:oddVBand="0" w:evenVBand="0" w:oddHBand="0" w:evenHBand="0" w:firstRowFirstColumn="0" w:firstRowLastColumn="0" w:lastRowFirstColumn="0" w:lastRowLastColumn="0"/>
               <w:rPr>
                 <w:rFonts w:cs="Arial"/>
-                <w:color w:val="FF0000"/>
-                <w:sz w:val="16"/>
-                <w:szCs w:val="16"/>
-              </w:rPr>
-            </w:pPr>
-            <w:r>
-              <w:rPr>
-                <w:rFonts w:cs="Arial"/>
-                <w:color w:val="FF0000"/>
-                <w:sz w:val="16"/>
-                <w:szCs w:val="16"/>
-              </w:rPr>
-              <w:t>Código</w:t>
+                <w:color w:val="auto"/>
+                <w:sz w:val="16"/>
+                <w:szCs w:val="16"/>
+              </w:rPr>
+            </w:pPr>
+            <w:r>
+              <w:rPr>
+                <w:rFonts w:cs="Arial"/>
+                <w:color w:val="auto"/>
+                <w:sz w:val="16"/>
+                <w:szCs w:val="16"/>
+              </w:rPr>
+              <w:t>Descrição</w:t>
             </w:r>
           </w:p>
         </w:tc>
@@ -1301,16 +1301,16 @@
               <w:cnfStyle w:val="000000000000" w:firstRow="0" w:lastRow="0" w:firstColumn="0" w:lastColumn="0" w:oddVBand="0" w:evenVBand="0" w:oddHBand="0" w:evenHBand="0" w:firstRowFirstColumn="0" w:firstRowLastColumn="0" w:lastRowFirstColumn="0" w:lastRowLastColumn="0"/>
               <w:rPr>
                 <w:rFonts w:cs="Arial"/>
-                <w:color w:val="FF0000"/>
-                <w:sz w:val="16"/>
-                <w:szCs w:val="16"/>
-              </w:rPr>
-            </w:pPr>
-            <w:proofErr w:type="spellStart"/>
-            <w:r>
-              <w:rPr>
-                <w:rFonts w:cs="Arial"/>
-                <w:color w:val="FF0000"/>
+                <w:color w:val="auto"/>
+                <w:sz w:val="16"/>
+                <w:szCs w:val="16"/>
+              </w:rPr>
+            </w:pPr>
+            <w:proofErr w:type="spellStart"/>
+            <w:r>
+              <w:rPr>
+                <w:rFonts w:cs="Arial"/>
+                <w:color w:val="auto"/>
                 <w:sz w:val="16"/>
                 <w:szCs w:val="16"/>
               </w:rPr>
@@ -1329,19 +1329,28 @@
               <w:cnfStyle w:val="000000000000" w:firstRow="0" w:lastRow="0" w:firstColumn="0" w:lastColumn="0" w:oddVBand="0" w:evenVBand="0" w:oddHBand="0" w:evenHBand="0" w:firstRowFirstColumn="0" w:firstRowLastColumn="0" w:lastRowFirstColumn="0" w:lastRowLastColumn="0"/>
               <w:rPr>
                 <w:rFonts w:cs="Arial"/>
-                <w:color w:val="FF0000"/>
-                <w:sz w:val="16"/>
-                <w:szCs w:val="16"/>
-              </w:rPr>
-            </w:pPr>
-            <w:r>
-              <w:rPr>
-                <w:rFonts w:cs="Arial"/>
-                <w:color w:val="FF0000"/>
-                <w:sz w:val="16"/>
-                <w:szCs w:val="16"/>
-              </w:rPr>
-              <w:t>Código do item na lista básica de materiais</w:t>
+                <w:color w:val="auto"/>
+                <w:sz w:val="16"/>
+                <w:szCs w:val="16"/>
+              </w:rPr>
+            </w:pPr>
+            <w:r>
+              <w:rPr>
+                <w:rFonts w:cs="Arial"/>
+                <w:color w:val="auto"/>
+                <w:sz w:val="16"/>
+                <w:szCs w:val="16"/>
+              </w:rPr>
+              <w:t xml:space="preserve">Descrição do item conforme </w:t>
+            </w:r>
+            <w:r>
+              <w:rPr>
+                <w:rFonts w:cs="Arial"/>
+                <w:color w:val="auto"/>
+                <w:sz w:val="16"/>
+                <w:szCs w:val="16"/>
+              </w:rPr>
+              <w:t>edital do E-pregão</w:t>
             </w:r>
           </w:p>
         </w:tc>
@@ -1356,20 +1365,31 @@
               <w:cnfStyle w:val="000000000000" w:firstRow="0" w:lastRow="0" w:firstColumn="0" w:lastColumn="0" w:oddVBand="0" w:evenVBand="0" w:oddHBand="0" w:evenHBand="0" w:firstRowFirstColumn="0" w:firstRowLastColumn="0" w:lastRowFirstColumn="0" w:lastRowLastColumn="0"/>
               <w:rPr>
                 <w:rFonts w:cs="Arial"/>
-                <w:color w:val="FF0000"/>
-                <w:sz w:val="16"/>
-                <w:szCs w:val="16"/>
-              </w:rPr>
-            </w:pPr>
-            <w:r>
-              <w:rPr>
-                <w:rFonts w:cs="Arial"/>
-                <w:color w:val="FF0000"/>
-                <w:sz w:val="16"/>
-                <w:szCs w:val="16"/>
-              </w:rPr>
-              <w:t>Lista Básica de Materiais</w:t>
-            </w:r>
+                <w:color w:val="auto"/>
+                <w:sz w:val="16"/>
+                <w:szCs w:val="16"/>
+              </w:rPr>
+            </w:pPr>
+            <w:r>
+              <w:rPr>
+                <w:rFonts w:cs="Arial"/>
+                <w:color w:val="auto"/>
+                <w:sz w:val="16"/>
+                <w:szCs w:val="16"/>
+              </w:rPr>
+              <w:t>Web-</w:t>
+            </w:r>
+            <w:proofErr w:type="spellStart"/>
+            <w:r>
+              <w:rPr>
+                <w:rFonts w:cs="Arial"/>
+                <w:color w:val="auto"/>
+                <w:sz w:val="16"/>
+                <w:szCs w:val="16"/>
+              </w:rPr>
+              <w:t>Lic</w:t>
+            </w:r>
+            <w:proofErr w:type="spellEnd"/>
           </w:p>
         </w:tc>
       </w:tr>
@@ -1388,15 +1408,157 @@
               <w:jc w:val="left"/>
               <w:rPr>
                 <w:rFonts w:cs="Arial"/>
+                <w:color w:val="auto"/>
+                <w:sz w:val="16"/>
+                <w:szCs w:val="16"/>
+              </w:rPr>
+            </w:pPr>
+            <w:proofErr w:type="spellStart"/>
+            <w:r>
+              <w:rPr>
+                <w:rFonts w:cs="Arial"/>
                 <w:b w:val="0"/>
                 <w:bCs w:val="0"/>
                 <w:color w:val="auto"/>
                 <w:sz w:val="16"/>
                 <w:szCs w:val="16"/>
               </w:rPr>
-            </w:pPr>
-            <w:proofErr w:type="spellStart"/>
-            <w:r>
+              <w:t>item_measure_unit</w:t>
+            </w:r>
+            <w:proofErr w:type="spellEnd"/>
+          </w:p>
+        </w:tc>
+        <w:tc>
+          <w:tcPr>
+            <w:tcW w:w="1134" w:type="dxa"/>
+          </w:tcPr>
+          <w:p>
+            <w:pPr>
+              <w:ind w:firstLine="0"/>
+              <w:jc w:val="center"/>
+              <w:cnfStyle w:val="000000100000" w:firstRow="0" w:lastRow="0" w:firstColumn="0" w:lastColumn="0" w:oddVBand="0" w:evenVBand="0" w:oddHBand="1" w:evenHBand="0" w:firstRowFirstColumn="0" w:firstRowLastColumn="0" w:lastRowFirstColumn="0" w:lastRowLastColumn="0"/>
+              <w:rPr>
+                <w:rFonts w:cs="Arial"/>
+                <w:color w:val="auto"/>
+                <w:sz w:val="16"/>
+                <w:szCs w:val="16"/>
+              </w:rPr>
+            </w:pPr>
+            <w:r>
+              <w:rPr>
+                <w:rFonts w:cs="Arial"/>
+                <w:color w:val="auto"/>
+                <w:sz w:val="16"/>
+                <w:szCs w:val="16"/>
+              </w:rPr>
+              <w:t>Unidade de Medida</w:t>
+            </w:r>
+          </w:p>
+        </w:tc>
+        <w:tc>
+          <w:tcPr>
+            <w:tcW w:w="1134" w:type="dxa"/>
+          </w:tcPr>
+          <w:p>
+            <w:pPr>
+              <w:ind w:firstLine="0"/>
+              <w:jc w:val="center"/>
+              <w:cnfStyle w:val="000000100000" w:firstRow="0" w:lastRow="0" w:firstColumn="0" w:lastColumn="0" w:oddVBand="0" w:evenVBand="0" w:oddHBand="1" w:evenHBand="0" w:firstRowFirstColumn="0" w:firstRowLastColumn="0" w:lastRowFirstColumn="0" w:lastRowLastColumn="0"/>
+              <w:rPr>
+                <w:rFonts w:cs="Arial"/>
+                <w:color w:val="auto"/>
+                <w:sz w:val="16"/>
+                <w:szCs w:val="16"/>
+              </w:rPr>
+            </w:pPr>
+            <w:proofErr w:type="spellStart"/>
+            <w:r>
+              <w:rPr>
+                <w:rFonts w:cs="Arial"/>
+                <w:color w:val="auto"/>
+                <w:sz w:val="16"/>
+                <w:szCs w:val="16"/>
+              </w:rPr>
+              <w:t>String</w:t>
+            </w:r>
+            <w:proofErr w:type="spellEnd"/>
+          </w:p>
+        </w:tc>
+        <w:tc>
+          <w:tcPr>
+            <w:tcW w:w="2693" w:type="dxa"/>
+          </w:tcPr>
+          <w:p>
+            <w:pPr>
+              <w:ind w:firstLine="0"/>
+              <w:cnfStyle w:val="000000100000" w:firstRow="0" w:lastRow="0" w:firstColumn="0" w:lastColumn="0" w:oddVBand="0" w:evenVBand="0" w:oddHBand="1" w:evenHBand="0" w:firstRowFirstColumn="0" w:firstRowLastColumn="0" w:lastRowFirstColumn="0" w:lastRowLastColumn="0"/>
+              <w:rPr>
+                <w:rFonts w:cs="Arial"/>
+                <w:color w:val="auto"/>
+                <w:sz w:val="16"/>
+                <w:szCs w:val="16"/>
+              </w:rPr>
+            </w:pPr>
+            <w:r>
+              <w:rPr>
+                <w:rFonts w:cs="Arial"/>
+                <w:color w:val="auto"/>
+                <w:sz w:val="16"/>
+                <w:szCs w:val="16"/>
+              </w:rPr>
+              <w:t xml:space="preserve">Unidade de medida utilizada para quantificação do item </w:t>
+            </w:r>
+          </w:p>
+        </w:tc>
+        <w:tc>
+          <w:tcPr>
+            <w:tcW w:w="1133" w:type="dxa"/>
+          </w:tcPr>
+          <w:p>
+            <w:pPr>
+              <w:ind w:firstLine="0"/>
+              <w:jc w:val="center"/>
+              <w:cnfStyle w:val="000000100000" w:firstRow="0" w:lastRow="0" w:firstColumn="0" w:lastColumn="0" w:oddVBand="0" w:evenVBand="0" w:oddHBand="1" w:evenHBand="0" w:firstRowFirstColumn="0" w:firstRowLastColumn="0" w:lastRowFirstColumn="0" w:lastRowLastColumn="0"/>
+              <w:rPr>
+                <w:rFonts w:cs="Arial"/>
+                <w:color w:val="auto"/>
+                <w:sz w:val="16"/>
+                <w:szCs w:val="16"/>
+              </w:rPr>
+            </w:pPr>
+            <w:r>
+              <w:rPr>
+                <w:rFonts w:cs="Arial"/>
+                <w:color w:val="auto"/>
+                <w:sz w:val="16"/>
+                <w:szCs w:val="16"/>
+              </w:rPr>
+              <w:t>Web-</w:t>
+            </w:r>
+            <w:proofErr w:type="spellStart"/>
+            <w:r>
+              <w:rPr>
+                <w:rFonts w:cs="Arial"/>
+                <w:color w:val="auto"/>
+                <w:sz w:val="16"/>
+                <w:szCs w:val="16"/>
+              </w:rPr>
+              <w:t>Lic</w:t>
+            </w:r>
+            <w:proofErr w:type="spellEnd"/>
+          </w:p>
+        </w:tc>
+      </w:tr>
+      <w:tr>
+        <w:tc>
+          <w:tcPr>
+            <w:cnfStyle w:val="001000000000" w:firstRow="0" w:lastRow="0" w:firstColumn="1" w:lastColumn="0" w:oddVBand="0" w:evenVBand="0" w:oddHBand="0" w:evenHBand="0" w:firstRowFirstColumn="0" w:firstRowLastColumn="0" w:lastRowFirstColumn="0" w:lastRowLastColumn="0"/>
+            <w:tcW w:w="2127" w:type="dxa"/>
+          </w:tcPr>
+          <w:p>
+            <w:pPr>
+              <w:ind w:firstLine="0"/>
+              <w:jc w:val="left"/>
               <w:rPr>
                 <w:rFonts w:cs="Arial"/>
                 <w:b w:val="0"/>
@@ -1405,157 +1567,6 @@
                 <w:sz w:val="16"/>
                 <w:szCs w:val="16"/>
               </w:rPr>
-              <w:t>item_description</w:t>
-            </w:r>
-            <w:proofErr w:type="spellEnd"/>
-          </w:p>
-        </w:tc>
-        <w:tc>
-          <w:tcPr>
-            <w:tcW w:w="1134" w:type="dxa"/>
-          </w:tcPr>
-          <w:p>
-            <w:pPr>
-              <w:ind w:firstLine="0"/>
-              <w:jc w:val="center"/>
-              <w:cnfStyle w:val="000000100000" w:firstRow="0" w:lastRow="0" w:firstColumn="0" w:lastColumn="0" w:oddVBand="0" w:evenVBand="0" w:oddHBand="1" w:evenHBand="0" w:firstRowFirstColumn="0" w:firstRowLastColumn="0" w:lastRowFirstColumn="0" w:lastRowLastColumn="0"/>
-              <w:rPr>
-                <w:rFonts w:cs="Arial"/>
-                <w:color w:val="auto"/>
-                <w:sz w:val="16"/>
-                <w:szCs w:val="16"/>
-              </w:rPr>
-            </w:pPr>
-            <w:r>
-              <w:rPr>
-                <w:rFonts w:cs="Arial"/>
-                <w:color w:val="auto"/>
-                <w:sz w:val="16"/>
-                <w:szCs w:val="16"/>
-              </w:rPr>
-              <w:t>Descrição</w:t>
-            </w:r>
-          </w:p>
-        </w:tc>
-        <w:tc>
-          <w:tcPr>
-            <w:tcW w:w="1134" w:type="dxa"/>
-          </w:tcPr>
-          <w:p>
-            <w:pPr>
-              <w:ind w:firstLine="0"/>
-              <w:jc w:val="center"/>
-              <w:cnfStyle w:val="000000100000" w:firstRow="0" w:lastRow="0" w:firstColumn="0" w:lastColumn="0" w:oddVBand="0" w:evenVBand="0" w:oddHBand="1" w:evenHBand="0" w:firstRowFirstColumn="0" w:firstRowLastColumn="0" w:lastRowFirstColumn="0" w:lastRowLastColumn="0"/>
-              <w:rPr>
-                <w:rFonts w:cs="Arial"/>
-                <w:color w:val="auto"/>
-                <w:sz w:val="16"/>
-                <w:szCs w:val="16"/>
-              </w:rPr>
-            </w:pPr>
-            <w:proofErr w:type="spellStart"/>
-            <w:r>
-              <w:rPr>
-                <w:rFonts w:cs="Arial"/>
-                <w:color w:val="auto"/>
-                <w:sz w:val="16"/>
-                <w:szCs w:val="16"/>
-              </w:rPr>
-              <w:t>String</w:t>
-            </w:r>
-            <w:proofErr w:type="spellEnd"/>
-          </w:p>
-        </w:tc>
-        <w:tc>
-          <w:tcPr>
-            <w:tcW w:w="2693" w:type="dxa"/>
-          </w:tcPr>
-          <w:p>
-            <w:pPr>
-              <w:ind w:firstLine="0"/>
-              <w:cnfStyle w:val="000000100000" w:firstRow="0" w:lastRow="0" w:firstColumn="0" w:lastColumn="0" w:oddVBand="0" w:evenVBand="0" w:oddHBand="1" w:evenHBand="0" w:firstRowFirstColumn="0" w:firstRowLastColumn="0" w:lastRowFirstColumn="0" w:lastRowLastColumn="0"/>
-              <w:rPr>
-                <w:rFonts w:cs="Arial"/>
-                <w:color w:val="auto"/>
-                <w:sz w:val="16"/>
-                <w:szCs w:val="16"/>
-              </w:rPr>
-            </w:pPr>
-            <w:r>
-              <w:rPr>
-                <w:rFonts w:cs="Arial"/>
-                <w:color w:val="auto"/>
-                <w:sz w:val="16"/>
-                <w:szCs w:val="16"/>
-              </w:rPr>
-              <w:t xml:space="preserve">Descrição do item conforme </w:t>
-            </w:r>
-            <w:r>
-              <w:rPr>
-                <w:rFonts w:cs="Arial"/>
-                <w:color w:val="auto"/>
-                <w:sz w:val="16"/>
-                <w:szCs w:val="16"/>
-              </w:rPr>
-              <w:t>edital do E-pregão</w:t>
-            </w:r>
-          </w:p>
-        </w:tc>
-        <w:tc>
-          <w:tcPr>
-            <w:tcW w:w="1133" w:type="dxa"/>
-          </w:tcPr>
-          <w:p>
-            <w:pPr>
-              <w:ind w:firstLine="0"/>
-              <w:jc w:val="center"/>
-              <w:cnfStyle w:val="000000100000" w:firstRow="0" w:lastRow="0" w:firstColumn="0" w:lastColumn="0" w:oddVBand="0" w:evenVBand="0" w:oddHBand="1" w:evenHBand="0" w:firstRowFirstColumn="0" w:firstRowLastColumn="0" w:lastRowFirstColumn="0" w:lastRowLastColumn="0"/>
-              <w:rPr>
-                <w:rFonts w:cs="Arial"/>
-                <w:color w:val="auto"/>
-                <w:sz w:val="16"/>
-                <w:szCs w:val="16"/>
-              </w:rPr>
-            </w:pPr>
-            <w:r>
-              <w:rPr>
-                <w:rFonts w:cs="Arial"/>
-                <w:color w:val="auto"/>
-                <w:sz w:val="16"/>
-                <w:szCs w:val="16"/>
-              </w:rPr>
-              <w:t>Web-</w:t>
-            </w:r>
-            <w:proofErr w:type="spellStart"/>
-            <w:r>
-              <w:rPr>
-                <w:rFonts w:cs="Arial"/>
-                <w:color w:val="auto"/>
-                <w:sz w:val="16"/>
-                <w:szCs w:val="16"/>
-              </w:rPr>
-              <w:t>Lic</w:t>
-            </w:r>
-            <w:proofErr w:type="spellEnd"/>
-          </w:p>
-        </w:tc>
-      </w:tr>
-      <w:tr>
-        <w:tc>
-          <w:tcPr>
-            <w:cnfStyle w:val="001000000000" w:firstRow="0" w:lastRow="0" w:firstColumn="1" w:lastColumn="0" w:oddVBand="0" w:evenVBand="0" w:oddHBand="0" w:evenHBand="0" w:firstRowFirstColumn="0" w:firstRowLastColumn="0" w:lastRowFirstColumn="0" w:lastRowLastColumn="0"/>
-            <w:tcW w:w="2127" w:type="dxa"/>
-          </w:tcPr>
-          <w:p>
-            <w:pPr>
-              <w:ind w:firstLine="0"/>
-              <w:jc w:val="left"/>
-              <w:rPr>
-                <w:rFonts w:cs="Arial"/>
-                <w:color w:val="auto"/>
-                <w:sz w:val="16"/>
-                <w:szCs w:val="16"/>
-              </w:rPr>
             </w:pPr>
             <w:proofErr w:type="spellStart"/>
             <w:r>
@@ -1567,7 +1578,7 @@
                 <w:sz w:val="16"/>
                 <w:szCs w:val="16"/>
               </w:rPr>
-              <w:t>item_measure_unit</w:t>
+              <w:t>item_quant</w:t>
             </w:r>
             <w:proofErr w:type="spellEnd"/>
           </w:p>
@@ -1595,7 +1606,7 @@
                 <w:sz w:val="16"/>
                 <w:szCs w:val="16"/>
               </w:rPr>
-              <w:t>Unidade de Medida</w:t>
+              <w:t>Quantidade</w:t>
             </w:r>
           </w:p>
         </w:tc>
@@ -1623,7 +1634,7 @@
                 <w:sz w:val="16"/>
                 <w:szCs w:val="16"/>
               </w:rPr>
-              <w:t>String</w:t>
+              <w:t>Float</w:t>
             </w:r>
             <w:proofErr w:type="spellEnd"/>
           </w:p>
@@ -1650,7 +1661,7 @@
                 <w:sz w:val="16"/>
                 <w:szCs w:val="16"/>
               </w:rPr>
-              <w:t xml:space="preserve">Unidade de medida utilizada para quantificação do item </w:t>
+              <w:t>Quantidade do item conforme edital do E-pregão</w:t>
             </w:r>
           </w:p>
         </w:tc>
@@ -1725,7 +1736,7 @@
                 <w:sz w:val="16"/>
                 <w:szCs w:val="16"/>
               </w:rPr>
-              <w:t>item_quant</w:t>
+              <w:t>item_unit_price</w:t>
             </w:r>
             <w:proofErr w:type="spellEnd"/>
           </w:p>
@@ -1753,7 +1764,7 @@
                 <w:sz w:val="16"/>
                 <w:szCs w:val="16"/>
               </w:rPr>
-              <w:t>Quantidade</w:t>
+              <w:t>Preço Unitário</w:t>
             </w:r>
           </w:p>
         </w:tc>
@@ -1781,7 +1792,7 @@
                 <w:sz w:val="16"/>
                 <w:szCs w:val="16"/>
               </w:rPr>
-              <w:t>Float</w:t>
+              <w:t>Dec</w:t>
             </w:r>
             <w:proofErr w:type="spellEnd"/>
           </w:p>
@@ -1808,7 +1819,7 @@
                 <w:sz w:val="16"/>
                 <w:szCs w:val="16"/>
               </w:rPr>
-              <w:t>Quantidade do item conforme edital do E-pregão</w:t>
+              <w:t>Preço unitário conforme edital do E-pregão</w:t>
             </w:r>
           </w:p>
         </w:tc>
@@ -1880,7 +1891,7 @@
                 <w:sz w:val="16"/>
                 <w:szCs w:val="16"/>
               </w:rPr>
-              <w:t>item_unit_price</w:t>
+              <w:t>item_brand</w:t>
             </w:r>
             <w:proofErr w:type="spellEnd"/>
           </w:p>
@@ -1908,7 +1919,7 @@
                 <w:sz w:val="16"/>
                 <w:szCs w:val="16"/>
               </w:rPr>
-              <w:t>Preço Unitário</w:t>
+              <w:t>Marca</w:t>
             </w:r>
           </w:p>
         </w:tc>
@@ -1936,7 +1947,7 @@
                 <w:sz w:val="16"/>
                 <w:szCs w:val="16"/>
               </w:rPr>
-              <w:t>Dec</w:t>
+              <w:t>String</w:t>
             </w:r>
             <w:proofErr w:type="spellEnd"/>
           </w:p>
@@ -1963,7 +1974,7 @@
                 <w:sz w:val="16"/>
                 <w:szCs w:val="16"/>
               </w:rPr>
-              <w:t>Preço unitário conforme edital do E-pregão</w:t>
+              <w:t>Marca do item conforme edital do E-pregão</w:t>
             </w:r>
           </w:p>
         </w:tc>
@@ -2003,882 +2014,6 @@
               <w:t>Lic</w:t>
             </w:r>
             <w:proofErr w:type="spellEnd"/>
-          </w:p>
-        </w:tc>
-      </w:tr>
-      <w:tr>
-        <w:trPr>
-          <w:cnfStyle w:val="000000100000" w:firstRow="0" w:lastRow="0" w:firstColumn="0" w:lastColumn="0" w:oddVBand="0" w:evenVBand="0" w:oddHBand="1" w:evenHBand="0" w:firstRowFirstColumn="0" w:firstRowLastColumn="0" w:lastRowFirstColumn="0" w:lastRowLastColumn="0"/>
-        </w:trPr>
-        <w:tc>
-          <w:tcPr>
-            <w:cnfStyle w:val="001000000000" w:firstRow="0" w:lastRow="0" w:firstColumn="1" w:lastColumn="0" w:oddVBand="0" w:evenVBand="0" w:oddHBand="0" w:evenHBand="0" w:firstRowFirstColumn="0" w:firstRowLastColumn="0" w:lastRowFirstColumn="0" w:lastRowLastColumn="0"/>
-            <w:tcW w:w="2127" w:type="dxa"/>
-          </w:tcPr>
-          <w:p>
-            <w:pPr>
-              <w:ind w:firstLine="0"/>
-              <w:jc w:val="left"/>
-              <w:rPr>
-                <w:rFonts w:cs="Arial"/>
-                <w:b w:val="0"/>
-                <w:bCs w:val="0"/>
-                <w:color w:val="auto"/>
-                <w:sz w:val="16"/>
-                <w:szCs w:val="16"/>
-              </w:rPr>
-            </w:pPr>
-            <w:proofErr w:type="spellStart"/>
-            <w:r>
-              <w:rPr>
-                <w:rFonts w:cs="Arial"/>
-                <w:b w:val="0"/>
-                <w:bCs w:val="0"/>
-                <w:color w:val="auto"/>
-                <w:sz w:val="16"/>
-                <w:szCs w:val="16"/>
-              </w:rPr>
-              <w:t>item_brand</w:t>
-            </w:r>
-            <w:proofErr w:type="spellEnd"/>
-          </w:p>
-        </w:tc>
-        <w:tc>
-          <w:tcPr>
-            <w:tcW w:w="1134" w:type="dxa"/>
-          </w:tcPr>
-          <w:p>
-            <w:pPr>
-              <w:ind w:firstLine="0"/>
-              <w:jc w:val="center"/>
-              <w:cnfStyle w:val="000000100000" w:firstRow="0" w:lastRow="0" w:firstColumn="0" w:lastColumn="0" w:oddVBand="0" w:evenVBand="0" w:oddHBand="1" w:evenHBand="0" w:firstRowFirstColumn="0" w:firstRowLastColumn="0" w:lastRowFirstColumn="0" w:lastRowLastColumn="0"/>
-              <w:rPr>
-                <w:rFonts w:cs="Arial"/>
-                <w:color w:val="auto"/>
-                <w:sz w:val="16"/>
-                <w:szCs w:val="16"/>
-              </w:rPr>
-            </w:pPr>
-            <w:r>
-              <w:rPr>
-                <w:rFonts w:cs="Arial"/>
-                <w:color w:val="auto"/>
-                <w:sz w:val="16"/>
-                <w:szCs w:val="16"/>
-              </w:rPr>
-              <w:t>Marca</w:t>
-            </w:r>
-          </w:p>
-        </w:tc>
-        <w:tc>
-          <w:tcPr>
-            <w:tcW w:w="1134" w:type="dxa"/>
-          </w:tcPr>
-          <w:p>
-            <w:pPr>
-              <w:ind w:firstLine="0"/>
-              <w:jc w:val="center"/>
-              <w:cnfStyle w:val="000000100000" w:firstRow="0" w:lastRow="0" w:firstColumn="0" w:lastColumn="0" w:oddVBand="0" w:evenVBand="0" w:oddHBand="1" w:evenHBand="0" w:firstRowFirstColumn="0" w:firstRowLastColumn="0" w:lastRowFirstColumn="0" w:lastRowLastColumn="0"/>
-              <w:rPr>
-                <w:rFonts w:cs="Arial"/>
-                <w:color w:val="auto"/>
-                <w:sz w:val="16"/>
-                <w:szCs w:val="16"/>
-              </w:rPr>
-            </w:pPr>
-            <w:proofErr w:type="spellStart"/>
-            <w:r>
-              <w:rPr>
-                <w:rFonts w:cs="Arial"/>
-                <w:color w:val="auto"/>
-                <w:sz w:val="16"/>
-                <w:szCs w:val="16"/>
-              </w:rPr>
-              <w:t>String</w:t>
-            </w:r>
-            <w:proofErr w:type="spellEnd"/>
-          </w:p>
-        </w:tc>
-        <w:tc>
-          <w:tcPr>
-            <w:tcW w:w="2693" w:type="dxa"/>
-          </w:tcPr>
-          <w:p>
-            <w:pPr>
-              <w:ind w:firstLine="0"/>
-              <w:cnfStyle w:val="000000100000" w:firstRow="0" w:lastRow="0" w:firstColumn="0" w:lastColumn="0" w:oddVBand="0" w:evenVBand="0" w:oddHBand="1" w:evenHBand="0" w:firstRowFirstColumn="0" w:firstRowLastColumn="0" w:lastRowFirstColumn="0" w:lastRowLastColumn="0"/>
-              <w:rPr>
-                <w:rFonts w:cs="Arial"/>
-                <w:color w:val="auto"/>
-                <w:sz w:val="16"/>
-                <w:szCs w:val="16"/>
-              </w:rPr>
-            </w:pPr>
-            <w:r>
-              <w:rPr>
-                <w:rFonts w:cs="Arial"/>
-                <w:color w:val="auto"/>
-                <w:sz w:val="16"/>
-                <w:szCs w:val="16"/>
-              </w:rPr>
-              <w:t>Marca do item conforme edital do E-pregão</w:t>
-            </w:r>
-          </w:p>
-        </w:tc>
-        <w:tc>
-          <w:tcPr>
-            <w:tcW w:w="1133" w:type="dxa"/>
-          </w:tcPr>
-          <w:p>
-            <w:pPr>
-              <w:ind w:firstLine="0"/>
-              <w:jc w:val="center"/>
-              <w:cnfStyle w:val="000000100000" w:firstRow="0" w:lastRow="0" w:firstColumn="0" w:lastColumn="0" w:oddVBand="0" w:evenVBand="0" w:oddHBand="1" w:evenHBand="0" w:firstRowFirstColumn="0" w:firstRowLastColumn="0" w:lastRowFirstColumn="0" w:lastRowLastColumn="0"/>
-              <w:rPr>
-                <w:rFonts w:cs="Arial"/>
-                <w:color w:val="auto"/>
-                <w:sz w:val="16"/>
-                <w:szCs w:val="16"/>
-              </w:rPr>
-            </w:pPr>
-            <w:r>
-              <w:rPr>
-                <w:rFonts w:cs="Arial"/>
-                <w:color w:val="auto"/>
-                <w:sz w:val="16"/>
-                <w:szCs w:val="16"/>
-              </w:rPr>
-              <w:t>Web-</w:t>
-            </w:r>
-            <w:proofErr w:type="spellStart"/>
-            <w:r>
-              <w:rPr>
-                <w:rFonts w:cs="Arial"/>
-                <w:color w:val="auto"/>
-                <w:sz w:val="16"/>
-                <w:szCs w:val="16"/>
-              </w:rPr>
-              <w:t>Lic</w:t>
-            </w:r>
-            <w:proofErr w:type="spellEnd"/>
-          </w:p>
-        </w:tc>
-      </w:tr>
-      <w:tr>
-        <w:tc>
-          <w:tcPr>
-            <w:cnfStyle w:val="001000000000" w:firstRow="0" w:lastRow="0" w:firstColumn="1" w:lastColumn="0" w:oddVBand="0" w:evenVBand="0" w:oddHBand="0" w:evenHBand="0" w:firstRowFirstColumn="0" w:firstRowLastColumn="0" w:lastRowFirstColumn="0" w:lastRowLastColumn="0"/>
-            <w:tcW w:w="2127" w:type="dxa"/>
-          </w:tcPr>
-          <w:p>
-            <w:pPr>
-              <w:ind w:firstLine="0"/>
-              <w:jc w:val="left"/>
-              <w:rPr>
-                <w:rFonts w:cs="Arial"/>
-                <w:b w:val="0"/>
-                <w:bCs w:val="0"/>
-                <w:color w:val="0070C0"/>
-                <w:sz w:val="16"/>
-                <w:szCs w:val="16"/>
-              </w:rPr>
-            </w:pPr>
-            <w:r>
-              <w:rPr>
-                <w:rFonts w:cs="Arial"/>
-                <w:b w:val="0"/>
-                <w:bCs w:val="0"/>
-                <w:color w:val="0070C0"/>
-                <w:sz w:val="16"/>
-                <w:szCs w:val="16"/>
-              </w:rPr>
-              <w:t>contractor_exp_ord_name</w:t>
-            </w:r>
-          </w:p>
-        </w:tc>
-        <w:tc>
-          <w:tcPr>
-            <w:tcW w:w="1134" w:type="dxa"/>
-          </w:tcPr>
-          <w:p>
-            <w:pPr>
-              <w:ind w:firstLine="0"/>
-              <w:jc w:val="center"/>
-              <w:cnfStyle w:val="000000000000" w:firstRow="0" w:lastRow="0" w:firstColumn="0" w:lastColumn="0" w:oddVBand="0" w:evenVBand="0" w:oddHBand="0" w:evenHBand="0" w:firstRowFirstColumn="0" w:firstRowLastColumn="0" w:lastRowFirstColumn="0" w:lastRowLastColumn="0"/>
-              <w:rPr>
-                <w:rFonts w:cs="Arial"/>
-                <w:color w:val="0070C0"/>
-                <w:sz w:val="16"/>
-                <w:szCs w:val="16"/>
-              </w:rPr>
-            </w:pPr>
-            <w:r>
-              <w:rPr>
-                <w:rFonts w:cs="Arial"/>
-                <w:color w:val="0070C0"/>
-                <w:sz w:val="16"/>
-                <w:szCs w:val="16"/>
-              </w:rPr>
-              <w:t>Gestor da ARP</w:t>
-            </w:r>
-          </w:p>
-        </w:tc>
-        <w:tc>
-          <w:tcPr>
-            <w:tcW w:w="1134" w:type="dxa"/>
-          </w:tcPr>
-          <w:p>
-            <w:pPr>
-              <w:ind w:firstLine="0"/>
-              <w:jc w:val="center"/>
-              <w:cnfStyle w:val="000000000000" w:firstRow="0" w:lastRow="0" w:firstColumn="0" w:lastColumn="0" w:oddVBand="0" w:evenVBand="0" w:oddHBand="0" w:evenHBand="0" w:firstRowFirstColumn="0" w:firstRowLastColumn="0" w:lastRowFirstColumn="0" w:lastRowLastColumn="0"/>
-              <w:rPr>
-                <w:rFonts w:cs="Arial"/>
-                <w:color w:val="0070C0"/>
-                <w:sz w:val="16"/>
-                <w:szCs w:val="16"/>
-              </w:rPr>
-            </w:pPr>
-            <w:proofErr w:type="spellStart"/>
-            <w:r>
-              <w:rPr>
-                <w:rFonts w:cs="Arial"/>
-                <w:color w:val="0070C0"/>
-                <w:sz w:val="16"/>
-                <w:szCs w:val="16"/>
-              </w:rPr>
-              <w:t>String</w:t>
-            </w:r>
-            <w:proofErr w:type="spellEnd"/>
-          </w:p>
-        </w:tc>
-        <w:tc>
-          <w:tcPr>
-            <w:tcW w:w="2693" w:type="dxa"/>
-          </w:tcPr>
-          <w:p>
-            <w:pPr>
-              <w:ind w:firstLine="0"/>
-              <w:cnfStyle w:val="000000000000" w:firstRow="0" w:lastRow="0" w:firstColumn="0" w:lastColumn="0" w:oddVBand="0" w:evenVBand="0" w:oddHBand="0" w:evenHBand="0" w:firstRowFirstColumn="0" w:firstRowLastColumn="0" w:lastRowFirstColumn="0" w:lastRowLastColumn="0"/>
-              <w:rPr>
-                <w:rFonts w:cs="Arial"/>
-                <w:color w:val="0070C0"/>
-                <w:sz w:val="16"/>
-                <w:szCs w:val="16"/>
-              </w:rPr>
-            </w:pPr>
-            <w:r>
-              <w:rPr>
-                <w:rFonts w:cs="Arial"/>
-                <w:color w:val="0070C0"/>
-                <w:sz w:val="16"/>
-                <w:szCs w:val="16"/>
-              </w:rPr>
-              <w:t>Gestor da ata de registro de preços. O Secretário de Estado da Administração</w:t>
-            </w:r>
-          </w:p>
-        </w:tc>
-        <w:tc>
-          <w:tcPr>
-            <w:tcW w:w="1133" w:type="dxa"/>
-          </w:tcPr>
-          <w:p>
-            <w:pPr>
-              <w:ind w:firstLine="0"/>
-              <w:jc w:val="center"/>
-              <w:cnfStyle w:val="000000000000" w:firstRow="0" w:lastRow="0" w:firstColumn="0" w:lastColumn="0" w:oddVBand="0" w:evenVBand="0" w:oddHBand="0" w:evenHBand="0" w:firstRowFirstColumn="0" w:firstRowLastColumn="0" w:lastRowFirstColumn="0" w:lastRowLastColumn="0"/>
-              <w:rPr>
-                <w:rFonts w:cs="Arial"/>
-                <w:color w:val="0070C0"/>
-                <w:sz w:val="16"/>
-                <w:szCs w:val="16"/>
-              </w:rPr>
-            </w:pPr>
-            <w:r>
-              <w:rPr>
-                <w:rFonts w:cs="Arial"/>
-                <w:color w:val="0070C0"/>
-                <w:sz w:val="16"/>
-                <w:szCs w:val="16"/>
-              </w:rPr>
-              <w:t>Registro em form1</w:t>
-            </w:r>
-          </w:p>
-        </w:tc>
-      </w:tr>
-      <w:tr>
-        <w:trPr>
-          <w:cnfStyle w:val="000000100000" w:firstRow="0" w:lastRow="0" w:firstColumn="0" w:lastColumn="0" w:oddVBand="0" w:evenVBand="0" w:oddHBand="1" w:evenHBand="0" w:firstRowFirstColumn="0" w:firstRowLastColumn="0" w:lastRowFirstColumn="0" w:lastRowLastColumn="0"/>
-        </w:trPr>
-        <w:tc>
-          <w:tcPr>
-            <w:cnfStyle w:val="001000000000" w:firstRow="0" w:lastRow="0" w:firstColumn="1" w:lastColumn="0" w:oddVBand="0" w:evenVBand="0" w:oddHBand="0" w:evenHBand="0" w:firstRowFirstColumn="0" w:firstRowLastColumn="0" w:lastRowFirstColumn="0" w:lastRowLastColumn="0"/>
-            <w:tcW w:w="2127" w:type="dxa"/>
-          </w:tcPr>
-          <w:p>
-            <w:pPr>
-              <w:ind w:firstLine="0"/>
-              <w:jc w:val="left"/>
-              <w:rPr>
-                <w:rFonts w:cs="Arial"/>
-                <w:b w:val="0"/>
-                <w:bCs w:val="0"/>
-                <w:color w:val="0070C0"/>
-                <w:sz w:val="16"/>
-                <w:szCs w:val="16"/>
-              </w:rPr>
-            </w:pPr>
-            <w:r>
-              <w:rPr>
-                <w:rFonts w:cs="Arial"/>
-                <w:b w:val="0"/>
-                <w:bCs w:val="0"/>
-                <w:color w:val="0070C0"/>
-                <w:sz w:val="16"/>
-                <w:szCs w:val="16"/>
-              </w:rPr>
-              <w:t>contractor_exp_ord_cpf</w:t>
-            </w:r>
-          </w:p>
-        </w:tc>
-        <w:tc>
-          <w:tcPr>
-            <w:tcW w:w="1134" w:type="dxa"/>
-          </w:tcPr>
-          <w:p>
-            <w:pPr>
-              <w:ind w:firstLine="0"/>
-              <w:jc w:val="center"/>
-              <w:cnfStyle w:val="000000100000" w:firstRow="0" w:lastRow="0" w:firstColumn="0" w:lastColumn="0" w:oddVBand="0" w:evenVBand="0" w:oddHBand="1" w:evenHBand="0" w:firstRowFirstColumn="0" w:firstRowLastColumn="0" w:lastRowFirstColumn="0" w:lastRowLastColumn="0"/>
-              <w:rPr>
-                <w:rFonts w:cs="Arial"/>
-                <w:color w:val="0070C0"/>
-                <w:sz w:val="16"/>
-                <w:szCs w:val="16"/>
-              </w:rPr>
-            </w:pPr>
-            <w:r>
-              <w:rPr>
-                <w:rFonts w:cs="Arial"/>
-                <w:color w:val="0070C0"/>
-                <w:sz w:val="16"/>
-                <w:szCs w:val="16"/>
-              </w:rPr>
-              <w:t>CPF Gestor da ARP</w:t>
-            </w:r>
-          </w:p>
-        </w:tc>
-        <w:tc>
-          <w:tcPr>
-            <w:tcW w:w="1134" w:type="dxa"/>
-          </w:tcPr>
-          <w:p>
-            <w:pPr>
-              <w:ind w:firstLine="0"/>
-              <w:jc w:val="center"/>
-              <w:cnfStyle w:val="000000100000" w:firstRow="0" w:lastRow="0" w:firstColumn="0" w:lastColumn="0" w:oddVBand="0" w:evenVBand="0" w:oddHBand="1" w:evenHBand="0" w:firstRowFirstColumn="0" w:firstRowLastColumn="0" w:lastRowFirstColumn="0" w:lastRowLastColumn="0"/>
-              <w:rPr>
-                <w:rFonts w:cs="Arial"/>
-                <w:color w:val="0070C0"/>
-                <w:sz w:val="16"/>
-                <w:szCs w:val="16"/>
-              </w:rPr>
-            </w:pPr>
-            <w:proofErr w:type="spellStart"/>
-            <w:r>
-              <w:rPr>
-                <w:rFonts w:cs="Arial"/>
-                <w:color w:val="0070C0"/>
-                <w:sz w:val="16"/>
-                <w:szCs w:val="16"/>
-              </w:rPr>
-              <w:t>String</w:t>
-            </w:r>
-            <w:proofErr w:type="spellEnd"/>
-          </w:p>
-        </w:tc>
-        <w:tc>
-          <w:tcPr>
-            <w:tcW w:w="2693" w:type="dxa"/>
-          </w:tcPr>
-          <w:p>
-            <w:pPr>
-              <w:ind w:firstLine="0"/>
-              <w:cnfStyle w:val="000000100000" w:firstRow="0" w:lastRow="0" w:firstColumn="0" w:lastColumn="0" w:oddVBand="0" w:evenVBand="0" w:oddHBand="1" w:evenHBand="0" w:firstRowFirstColumn="0" w:firstRowLastColumn="0" w:lastRowFirstColumn="0" w:lastRowLastColumn="0"/>
-              <w:rPr>
-                <w:rFonts w:cs="Arial"/>
-                <w:color w:val="0070C0"/>
-                <w:sz w:val="16"/>
-                <w:szCs w:val="16"/>
-              </w:rPr>
-            </w:pPr>
-            <w:r>
-              <w:rPr>
-                <w:rFonts w:cs="Arial"/>
-                <w:color w:val="0070C0"/>
-                <w:sz w:val="16"/>
-                <w:szCs w:val="16"/>
-              </w:rPr>
-              <w:t>CPF do gestor da ARP. O Secretário de Estado da Administração</w:t>
-            </w:r>
-          </w:p>
-        </w:tc>
-        <w:tc>
-          <w:tcPr>
-            <w:tcW w:w="1133" w:type="dxa"/>
-          </w:tcPr>
-          <w:p>
-            <w:pPr>
-              <w:ind w:firstLine="0"/>
-              <w:jc w:val="center"/>
-              <w:cnfStyle w:val="000000100000" w:firstRow="0" w:lastRow="0" w:firstColumn="0" w:lastColumn="0" w:oddVBand="0" w:evenVBand="0" w:oddHBand="1" w:evenHBand="0" w:firstRowFirstColumn="0" w:firstRowLastColumn="0" w:lastRowFirstColumn="0" w:lastRowLastColumn="0"/>
-              <w:rPr>
-                <w:rFonts w:cs="Arial"/>
-                <w:color w:val="0070C0"/>
-                <w:sz w:val="16"/>
-                <w:szCs w:val="16"/>
-              </w:rPr>
-            </w:pPr>
-            <w:r>
-              <w:rPr>
-                <w:rFonts w:cs="Arial"/>
-                <w:color w:val="0070C0"/>
-                <w:sz w:val="16"/>
-                <w:szCs w:val="16"/>
-              </w:rPr>
-              <w:t>Registro em form1</w:t>
-            </w:r>
-          </w:p>
-        </w:tc>
-      </w:tr>
-      <w:tr>
-        <w:tc>
-          <w:tcPr>
-            <w:cnfStyle w:val="001000000000" w:firstRow="0" w:lastRow="0" w:firstColumn="1" w:lastColumn="0" w:oddVBand="0" w:evenVBand="0" w:oddHBand="0" w:evenHBand="0" w:firstRowFirstColumn="0" w:firstRowLastColumn="0" w:lastRowFirstColumn="0" w:lastRowLastColumn="0"/>
-            <w:tcW w:w="2127" w:type="dxa"/>
-          </w:tcPr>
-          <w:p>
-            <w:pPr>
-              <w:ind w:firstLine="0"/>
-              <w:jc w:val="left"/>
-              <w:rPr>
-                <w:rFonts w:cs="Arial"/>
-                <w:b w:val="0"/>
-                <w:bCs w:val="0"/>
-                <w:color w:val="0070C0"/>
-                <w:sz w:val="16"/>
-                <w:szCs w:val="16"/>
-              </w:rPr>
-            </w:pPr>
-            <w:proofErr w:type="spellStart"/>
-            <w:r>
-              <w:rPr>
-                <w:rFonts w:cs="Arial"/>
-                <w:b w:val="0"/>
-                <w:bCs w:val="0"/>
-                <w:color w:val="0070C0"/>
-                <w:sz w:val="16"/>
-                <w:szCs w:val="16"/>
-              </w:rPr>
-              <w:t>sgpe_agency</w:t>
-            </w:r>
-            <w:proofErr w:type="spellEnd"/>
-          </w:p>
-        </w:tc>
-        <w:tc>
-          <w:tcPr>
-            <w:tcW w:w="1134" w:type="dxa"/>
-          </w:tcPr>
-          <w:p>
-            <w:pPr>
-              <w:ind w:firstLine="0"/>
-              <w:jc w:val="center"/>
-              <w:cnfStyle w:val="000000000000" w:firstRow="0" w:lastRow="0" w:firstColumn="0" w:lastColumn="0" w:oddVBand="0" w:evenVBand="0" w:oddHBand="0" w:evenHBand="0" w:firstRowFirstColumn="0" w:firstRowLastColumn="0" w:lastRowFirstColumn="0" w:lastRowLastColumn="0"/>
-              <w:rPr>
-                <w:rFonts w:cs="Arial"/>
-                <w:color w:val="0070C0"/>
-                <w:sz w:val="16"/>
-                <w:szCs w:val="16"/>
-              </w:rPr>
-            </w:pPr>
-            <w:r>
-              <w:rPr>
-                <w:rFonts w:cs="Arial"/>
-                <w:color w:val="0070C0"/>
-                <w:sz w:val="16"/>
-                <w:szCs w:val="16"/>
-              </w:rPr>
-              <w:t>Sigla do Órgão</w:t>
-            </w:r>
-          </w:p>
-        </w:tc>
-        <w:tc>
-          <w:tcPr>
-            <w:tcW w:w="1134" w:type="dxa"/>
-          </w:tcPr>
-          <w:p>
-            <w:pPr>
-              <w:ind w:firstLine="0"/>
-              <w:jc w:val="center"/>
-              <w:cnfStyle w:val="000000000000" w:firstRow="0" w:lastRow="0" w:firstColumn="0" w:lastColumn="0" w:oddVBand="0" w:evenVBand="0" w:oddHBand="0" w:evenHBand="0" w:firstRowFirstColumn="0" w:firstRowLastColumn="0" w:lastRowFirstColumn="0" w:lastRowLastColumn="0"/>
-              <w:rPr>
-                <w:rFonts w:cs="Arial"/>
-                <w:color w:val="0070C0"/>
-                <w:sz w:val="16"/>
-                <w:szCs w:val="16"/>
-              </w:rPr>
-            </w:pPr>
-            <w:proofErr w:type="spellStart"/>
-            <w:r>
-              <w:rPr>
-                <w:rFonts w:cs="Arial"/>
-                <w:color w:val="0070C0"/>
-                <w:sz w:val="16"/>
-                <w:szCs w:val="16"/>
-              </w:rPr>
-              <w:t>String</w:t>
-            </w:r>
-            <w:proofErr w:type="spellEnd"/>
-          </w:p>
-        </w:tc>
-        <w:tc>
-          <w:tcPr>
-            <w:tcW w:w="2693" w:type="dxa"/>
-          </w:tcPr>
-          <w:p>
-            <w:pPr>
-              <w:ind w:firstLine="0"/>
-              <w:cnfStyle w:val="000000000000" w:firstRow="0" w:lastRow="0" w:firstColumn="0" w:lastColumn="0" w:oddVBand="0" w:evenVBand="0" w:oddHBand="0" w:evenHBand="0" w:firstRowFirstColumn="0" w:firstRowLastColumn="0" w:lastRowFirstColumn="0" w:lastRowLastColumn="0"/>
-              <w:rPr>
-                <w:rFonts w:cs="Arial"/>
-                <w:color w:val="0070C0"/>
-                <w:sz w:val="16"/>
-                <w:szCs w:val="16"/>
-              </w:rPr>
-            </w:pPr>
-            <w:r>
-              <w:rPr>
-                <w:rFonts w:cs="Arial"/>
-                <w:color w:val="0070C0"/>
-                <w:sz w:val="16"/>
-                <w:szCs w:val="16"/>
-              </w:rPr>
-              <w:t>Sigla do órgão ao qual o processo SGPE está vinculado</w:t>
-            </w:r>
-          </w:p>
-        </w:tc>
-        <w:tc>
-          <w:tcPr>
-            <w:tcW w:w="1133" w:type="dxa"/>
-          </w:tcPr>
-          <w:p>
-            <w:pPr>
-              <w:ind w:firstLine="0"/>
-              <w:jc w:val="center"/>
-              <w:cnfStyle w:val="000000000000" w:firstRow="0" w:lastRow="0" w:firstColumn="0" w:lastColumn="0" w:oddVBand="0" w:evenVBand="0" w:oddHBand="0" w:evenHBand="0" w:firstRowFirstColumn="0" w:firstRowLastColumn="0" w:lastRowFirstColumn="0" w:lastRowLastColumn="0"/>
-              <w:rPr>
-                <w:rFonts w:cs="Arial"/>
-                <w:color w:val="0070C0"/>
-                <w:sz w:val="16"/>
-                <w:szCs w:val="16"/>
-              </w:rPr>
-            </w:pPr>
-            <w:r>
-              <w:rPr>
-                <w:rFonts w:cs="Arial"/>
-                <w:color w:val="0070C0"/>
-                <w:sz w:val="16"/>
-                <w:szCs w:val="16"/>
-              </w:rPr>
-              <w:t>Registro em form1</w:t>
-            </w:r>
-          </w:p>
-        </w:tc>
-      </w:tr>
-      <w:tr>
-        <w:trPr>
-          <w:cnfStyle w:val="000000100000" w:firstRow="0" w:lastRow="0" w:firstColumn="0" w:lastColumn="0" w:oddVBand="0" w:evenVBand="0" w:oddHBand="1" w:evenHBand="0" w:firstRowFirstColumn="0" w:firstRowLastColumn="0" w:lastRowFirstColumn="0" w:lastRowLastColumn="0"/>
-        </w:trPr>
-        <w:tc>
-          <w:tcPr>
-            <w:cnfStyle w:val="001000000000" w:firstRow="0" w:lastRow="0" w:firstColumn="1" w:lastColumn="0" w:oddVBand="0" w:evenVBand="0" w:oddHBand="0" w:evenHBand="0" w:firstRowFirstColumn="0" w:firstRowLastColumn="0" w:lastRowFirstColumn="0" w:lastRowLastColumn="0"/>
-            <w:tcW w:w="2127" w:type="dxa"/>
-          </w:tcPr>
-          <w:p>
-            <w:pPr>
-              <w:ind w:firstLine="0"/>
-              <w:jc w:val="left"/>
-              <w:rPr>
-                <w:rFonts w:cs="Arial"/>
-                <w:b w:val="0"/>
-                <w:bCs w:val="0"/>
-                <w:color w:val="0070C0"/>
-                <w:sz w:val="16"/>
-                <w:szCs w:val="16"/>
-              </w:rPr>
-            </w:pPr>
-            <w:r>
-              <w:rPr>
-                <w:rFonts w:cs="Arial"/>
-                <w:b w:val="0"/>
-                <w:bCs w:val="0"/>
-                <w:color w:val="0070C0"/>
-                <w:sz w:val="16"/>
-                <w:szCs w:val="16"/>
-              </w:rPr>
-              <w:t>sgpe_number</w:t>
-            </w:r>
-          </w:p>
-        </w:tc>
-        <w:tc>
-          <w:tcPr>
-            <w:tcW w:w="1134" w:type="dxa"/>
-          </w:tcPr>
-          <w:p>
-            <w:pPr>
-              <w:ind w:firstLine="0"/>
-              <w:jc w:val="center"/>
-              <w:cnfStyle w:val="000000100000" w:firstRow="0" w:lastRow="0" w:firstColumn="0" w:lastColumn="0" w:oddVBand="0" w:evenVBand="0" w:oddHBand="1" w:evenHBand="0" w:firstRowFirstColumn="0" w:firstRowLastColumn="0" w:lastRowFirstColumn="0" w:lastRowLastColumn="0"/>
-              <w:rPr>
-                <w:rFonts w:cs="Arial"/>
-                <w:color w:val="0070C0"/>
-                <w:sz w:val="16"/>
-                <w:szCs w:val="16"/>
-              </w:rPr>
-            </w:pPr>
-            <w:r>
-              <w:rPr>
-                <w:rFonts w:cs="Arial"/>
-                <w:color w:val="0070C0"/>
-                <w:sz w:val="16"/>
-                <w:szCs w:val="16"/>
-              </w:rPr>
-              <w:t>Nº SGPE</w:t>
-            </w:r>
-          </w:p>
-        </w:tc>
-        <w:tc>
-          <w:tcPr>
-            <w:tcW w:w="1134" w:type="dxa"/>
-          </w:tcPr>
-          <w:p>
-            <w:pPr>
-              <w:ind w:firstLine="0"/>
-              <w:jc w:val="center"/>
-              <w:cnfStyle w:val="000000100000" w:firstRow="0" w:lastRow="0" w:firstColumn="0" w:lastColumn="0" w:oddVBand="0" w:evenVBand="0" w:oddHBand="1" w:evenHBand="0" w:firstRowFirstColumn="0" w:firstRowLastColumn="0" w:lastRowFirstColumn="0" w:lastRowLastColumn="0"/>
-              <w:rPr>
-                <w:rFonts w:cs="Arial"/>
-                <w:color w:val="0070C0"/>
-                <w:sz w:val="16"/>
-                <w:szCs w:val="16"/>
-              </w:rPr>
-            </w:pPr>
-            <w:proofErr w:type="spellStart"/>
-            <w:r>
-              <w:rPr>
-                <w:rFonts w:cs="Arial"/>
-                <w:color w:val="0070C0"/>
-                <w:sz w:val="16"/>
-                <w:szCs w:val="16"/>
-              </w:rPr>
-              <w:t>String</w:t>
-            </w:r>
-            <w:proofErr w:type="spellEnd"/>
-          </w:p>
-        </w:tc>
-        <w:tc>
-          <w:tcPr>
-            <w:tcW w:w="2693" w:type="dxa"/>
-          </w:tcPr>
-          <w:p>
-            <w:pPr>
-              <w:ind w:firstLine="0"/>
-              <w:cnfStyle w:val="000000100000" w:firstRow="0" w:lastRow="0" w:firstColumn="0" w:lastColumn="0" w:oddVBand="0" w:evenVBand="0" w:oddHBand="1" w:evenHBand="0" w:firstRowFirstColumn="0" w:firstRowLastColumn="0" w:lastRowFirstColumn="0" w:lastRowLastColumn="0"/>
-              <w:rPr>
-                <w:rFonts w:cs="Arial"/>
-                <w:color w:val="0070C0"/>
-                <w:sz w:val="16"/>
-                <w:szCs w:val="16"/>
-              </w:rPr>
-            </w:pPr>
-            <w:r>
-              <w:rPr>
-                <w:rFonts w:cs="Arial"/>
-                <w:color w:val="0070C0"/>
-                <w:sz w:val="16"/>
-                <w:szCs w:val="16"/>
-              </w:rPr>
-              <w:t>Número do processo SGPE</w:t>
-            </w:r>
-          </w:p>
-        </w:tc>
-        <w:tc>
-          <w:tcPr>
-            <w:tcW w:w="1133" w:type="dxa"/>
-          </w:tcPr>
-          <w:p>
-            <w:pPr>
-              <w:ind w:firstLine="0"/>
-              <w:jc w:val="center"/>
-              <w:cnfStyle w:val="000000100000" w:firstRow="0" w:lastRow="0" w:firstColumn="0" w:lastColumn="0" w:oddVBand="0" w:evenVBand="0" w:oddHBand="1" w:evenHBand="0" w:firstRowFirstColumn="0" w:firstRowLastColumn="0" w:lastRowFirstColumn="0" w:lastRowLastColumn="0"/>
-              <w:rPr>
-                <w:rFonts w:cs="Arial"/>
-                <w:color w:val="0070C0"/>
-                <w:sz w:val="16"/>
-                <w:szCs w:val="16"/>
-              </w:rPr>
-            </w:pPr>
-            <w:r>
-              <w:rPr>
-                <w:rFonts w:cs="Arial"/>
-                <w:color w:val="0070C0"/>
-                <w:sz w:val="16"/>
-                <w:szCs w:val="16"/>
-              </w:rPr>
-              <w:t>Registro em form1</w:t>
-            </w:r>
-          </w:p>
-        </w:tc>
-      </w:tr>
-      <w:tr>
-        <w:tc>
-          <w:tcPr>
-            <w:cnfStyle w:val="001000000000" w:firstRow="0" w:lastRow="0" w:firstColumn="1" w:lastColumn="0" w:oddVBand="0" w:evenVBand="0" w:oddHBand="0" w:evenHBand="0" w:firstRowFirstColumn="0" w:firstRowLastColumn="0" w:lastRowFirstColumn="0" w:lastRowLastColumn="0"/>
-            <w:tcW w:w="2127" w:type="dxa"/>
-          </w:tcPr>
-          <w:p>
-            <w:pPr>
-              <w:ind w:firstLine="0"/>
-              <w:jc w:val="left"/>
-              <w:rPr>
-                <w:rFonts w:cs="Arial"/>
-                <w:b w:val="0"/>
-                <w:bCs w:val="0"/>
-                <w:color w:val="0070C0"/>
-                <w:sz w:val="16"/>
-                <w:szCs w:val="16"/>
-              </w:rPr>
-            </w:pPr>
-            <w:proofErr w:type="spellStart"/>
-            <w:r>
-              <w:rPr>
-                <w:rFonts w:cs="Arial"/>
-                <w:b w:val="0"/>
-                <w:bCs w:val="0"/>
-                <w:color w:val="0070C0"/>
-                <w:sz w:val="16"/>
-                <w:szCs w:val="16"/>
-              </w:rPr>
-              <w:t>sgpe_year</w:t>
-            </w:r>
-            <w:proofErr w:type="spellEnd"/>
-          </w:p>
-        </w:tc>
-        <w:tc>
-          <w:tcPr>
-            <w:tcW w:w="1134" w:type="dxa"/>
-          </w:tcPr>
-          <w:p>
-            <w:pPr>
-              <w:ind w:firstLine="0"/>
-              <w:jc w:val="center"/>
-              <w:cnfStyle w:val="000000000000" w:firstRow="0" w:lastRow="0" w:firstColumn="0" w:lastColumn="0" w:oddVBand="0" w:evenVBand="0" w:oddHBand="0" w:evenHBand="0" w:firstRowFirstColumn="0" w:firstRowLastColumn="0" w:lastRowFirstColumn="0" w:lastRowLastColumn="0"/>
-              <w:rPr>
-                <w:rFonts w:cs="Arial"/>
-                <w:color w:val="0070C0"/>
-                <w:sz w:val="16"/>
-                <w:szCs w:val="16"/>
-              </w:rPr>
-            </w:pPr>
-            <w:r>
-              <w:rPr>
-                <w:rFonts w:cs="Arial"/>
-                <w:color w:val="0070C0"/>
-                <w:sz w:val="16"/>
-                <w:szCs w:val="16"/>
-              </w:rPr>
-              <w:t>Ano</w:t>
-            </w:r>
-          </w:p>
-        </w:tc>
-        <w:tc>
-          <w:tcPr>
-            <w:tcW w:w="1134" w:type="dxa"/>
-          </w:tcPr>
-          <w:p>
-            <w:pPr>
-              <w:ind w:firstLine="0"/>
-              <w:jc w:val="center"/>
-              <w:cnfStyle w:val="000000000000" w:firstRow="0" w:lastRow="0" w:firstColumn="0" w:lastColumn="0" w:oddVBand="0" w:evenVBand="0" w:oddHBand="0" w:evenHBand="0" w:firstRowFirstColumn="0" w:firstRowLastColumn="0" w:lastRowFirstColumn="0" w:lastRowLastColumn="0"/>
-              <w:rPr>
-                <w:rFonts w:cs="Arial"/>
-                <w:color w:val="0070C0"/>
-                <w:sz w:val="16"/>
-                <w:szCs w:val="16"/>
-              </w:rPr>
-            </w:pPr>
-            <w:r>
-              <w:rPr>
-                <w:rFonts w:cs="Arial"/>
-                <w:color w:val="0070C0"/>
-                <w:sz w:val="16"/>
-                <w:szCs w:val="16"/>
-              </w:rPr>
-              <w:t>Date</w:t>
-            </w:r>
-          </w:p>
-        </w:tc>
-        <w:tc>
-          <w:tcPr>
-            <w:tcW w:w="2693" w:type="dxa"/>
-          </w:tcPr>
-          <w:p>
-            <w:pPr>
-              <w:ind w:firstLine="0"/>
-              <w:cnfStyle w:val="000000000000" w:firstRow="0" w:lastRow="0" w:firstColumn="0" w:lastColumn="0" w:oddVBand="0" w:evenVBand="0" w:oddHBand="0" w:evenHBand="0" w:firstRowFirstColumn="0" w:firstRowLastColumn="0" w:lastRowFirstColumn="0" w:lastRowLastColumn="0"/>
-              <w:rPr>
-                <w:rFonts w:cs="Arial"/>
-                <w:color w:val="0070C0"/>
-                <w:sz w:val="16"/>
-                <w:szCs w:val="16"/>
-              </w:rPr>
-            </w:pPr>
-            <w:r>
-              <w:rPr>
-                <w:rFonts w:cs="Arial"/>
-                <w:color w:val="0070C0"/>
-                <w:sz w:val="16"/>
-                <w:szCs w:val="16"/>
-              </w:rPr>
-              <w:t>Ano do processo SGPE</w:t>
-            </w:r>
-          </w:p>
-        </w:tc>
-        <w:tc>
-          <w:tcPr>
-            <w:tcW w:w="1133" w:type="dxa"/>
-          </w:tcPr>
-          <w:p>
-            <w:pPr>
-              <w:ind w:firstLine="0"/>
-              <w:jc w:val="center"/>
-              <w:cnfStyle w:val="000000000000" w:firstRow="0" w:lastRow="0" w:firstColumn="0" w:lastColumn="0" w:oddVBand="0" w:evenVBand="0" w:oddHBand="0" w:evenHBand="0" w:firstRowFirstColumn="0" w:firstRowLastColumn="0" w:lastRowFirstColumn="0" w:lastRowLastColumn="0"/>
-              <w:rPr>
-                <w:rFonts w:cs="Arial"/>
-                <w:color w:val="0070C0"/>
-                <w:sz w:val="16"/>
-                <w:szCs w:val="16"/>
-              </w:rPr>
-            </w:pPr>
-            <w:r>
-              <w:rPr>
-                <w:rFonts w:cs="Arial"/>
-                <w:color w:val="0070C0"/>
-                <w:sz w:val="16"/>
-                <w:szCs w:val="16"/>
-              </w:rPr>
-              <w:t>Registro em form1</w:t>
-            </w:r>
           </w:p>
         </w:tc>
       </w:tr>

</xml_diff>